<commit_message>
Download do drive do Gilney
</commit_message>
<xml_diff>
--- a/Resumo P1.docx
+++ b/Resumo P1.docx
@@ -2946,15 +2946,7 @@
         <w:rPr>
           <w:rFonts w:ascii="DejaVu Sans" w:hAnsi="DejaVu Sans" w:eastAsia="+Body"/>
         </w:rPr>
-        <w:t xml:space="preserve"> de uma página é </w:t>
-      </w:r>
-      <w:bookmarkStart w:id="0" w:name="_GoBack"/>
-      <w:bookmarkEnd w:id="0"/>
-      <w:r>
-        <w:rPr>
-          <w:rFonts w:ascii="DejaVu Sans" w:hAnsi="DejaVu Sans" w:eastAsia="+Body"/>
-        </w:rPr>
-        <w:t>o: (tempo virtual atual – o tempo de ultimo uso da página).</w:t>
+        <w:t xml:space="preserve"> de uma página é o: (tempo virtual atual – o tempo de ultimo uso da página).</w:t>
       </w:r>
     </w:p>
     <w:p>
@@ -4942,7 +4934,31 @@
         <w:rPr>
           <w:rFonts w:ascii="DejaVu Sans" w:hAnsi="DejaVu Sans" w:eastAsia="+Body"/>
         </w:rPr>
-        <w:t>Este algoritmo tem uma limitação: a utilização da CPU é limitada, e nem sempre é possível de maximizar os recursos da CPU. O pior caso da utilização da CPU escalonando N processos é:</w:t>
+        <w:t xml:space="preserve">Este algoritmo tem uma limitação: a utilização da CPU é limitada, e nem sempre é possível de maximizar os recursos da CPU. O pior caso da utilização da CPU </w:t>
+      </w:r>
+      <w:r>
+        <w:rPr>
+          <w:rFonts w:ascii="DejaVu Sans" w:hAnsi="DejaVu Sans" w:eastAsia="+Body"/>
+        </w:rPr>
+        <w:t>dinâmico faz as decisões em tempo de execução.</w:t>
+      </w:r>
+    </w:p>
+    <w:p>
+      <w:pPr>
+        <w:pStyle w:val="5"/>
+        <w:numPr>
+          <w:ilvl w:val="2"/>
+          <w:numId w:val="9"/>
+        </w:numPr>
+        <w:rPr>
+          <w:rFonts w:ascii="DejaVu Sans" w:hAnsi="DejaVu Sans" w:eastAsia="+Body"/>
+        </w:rPr>
+      </w:pPr>
+      <w:r>
+        <w:rPr>
+          <w:rFonts w:ascii="DejaVu Sans" w:hAnsi="DejaVu Sans" w:eastAsia="+Body"/>
+        </w:rPr>
+        <w:t>escalonando N processos é:</w:t>
       </w:r>
     </w:p>
     <w:p>
@@ -5539,6 +5555,24 @@
           <w:rFonts w:ascii="DejaVu Sans" w:hAnsi="DejaVu Sans" w:eastAsia="+Body"/>
         </w:rPr>
         <w:t>Condição ‘hold and wait’</w:t>
+      </w:r>
+    </w:p>
+    <w:p>
+      <w:pPr>
+        <w:pStyle w:val="5"/>
+        <w:numPr>
+          <w:ilvl w:val="1"/>
+          <w:numId w:val="12"/>
+        </w:numPr>
+        <w:rPr>
+          <w:rFonts w:ascii="DejaVu Sans" w:hAnsi="DejaVu Sans" w:eastAsia="+Body"/>
+        </w:rPr>
+      </w:pPr>
+      <w:r>
+        <w:rPr>
+          <w:rFonts w:ascii="DejaVu Sans" w:hAnsi="DejaVu Sans" w:eastAsia="+Body"/>
+        </w:rPr>
+        <w:t>dinâmico faz as decisões em tempo de execução.</w:t>
       </w:r>
     </w:p>
     <w:p>
@@ -8619,6 +8653,7 @@
           <w:rFonts w:ascii="DejaVu Sans" w:hAnsi="DejaVu Sans" w:eastAsia="+Body"/>
         </w:rPr>
       </w:pPr>
+      <w:bookmarkStart w:id="0" w:name="_GoBack"/>
       <w:r>
         <w:rPr>
           <w:rFonts w:ascii="DejaVu Sans" w:hAnsi="DejaVu Sans" w:eastAsia="+Body"/>
@@ -8660,6 +8695,7 @@
         </w:drawing>
       </w:r>
     </w:p>
+    <w:bookmarkEnd w:id="0"/>
     <w:p>
       <w:pPr>
         <w:rPr>
@@ -15981,6 +16017,119 @@
       </w:rPr>
     </w:lvl>
   </w:abstractNum>
+  <w:abstractNum w:abstractNumId="854882007">
+    <w:nsid w:val="32F476D7"/>
+    <w:multiLevelType w:val="multilevel"/>
+    <w:tmpl w:val="32F476D7"/>
+    <w:lvl w:ilvl="0" w:tentative="1">
+      <w:start w:val="1"/>
+      <w:numFmt w:val="bullet"/>
+      <w:lvlText w:val="●"/>
+      <w:lvlJc w:val="left"/>
+      <w:pPr>
+        <w:ind w:left="720" w:firstLine="360"/>
+      </w:pPr>
+      <w:rPr>
+        <w:rFonts w:ascii="Arial" w:hAnsi="Arial" w:eastAsia="Arial" w:cs="Arial"/>
+      </w:rPr>
+    </w:lvl>
+    <w:lvl w:ilvl="1" w:tentative="1">
+      <w:start w:val="1"/>
+      <w:numFmt w:val="bullet"/>
+      <w:lvlText w:val="o"/>
+      <w:lvlJc w:val="left"/>
+      <w:pPr>
+        <w:ind w:left="1440" w:firstLine="1080"/>
+      </w:pPr>
+      <w:rPr>
+        <w:rFonts w:ascii="Arial" w:hAnsi="Arial" w:eastAsia="Arial" w:cs="Arial"/>
+      </w:rPr>
+    </w:lvl>
+    <w:lvl w:ilvl="2" w:tentative="1">
+      <w:start w:val="1"/>
+      <w:numFmt w:val="bullet"/>
+      <w:lvlText w:val="▪"/>
+      <w:lvlJc w:val="left"/>
+      <w:pPr>
+        <w:ind w:left="2160" w:firstLine="1800"/>
+      </w:pPr>
+      <w:rPr>
+        <w:rFonts w:ascii="Arial" w:hAnsi="Arial" w:eastAsia="Arial" w:cs="Arial"/>
+      </w:rPr>
+    </w:lvl>
+    <w:lvl w:ilvl="3" w:tentative="1">
+      <w:start w:val="1"/>
+      <w:numFmt w:val="bullet"/>
+      <w:lvlText w:val="●"/>
+      <w:lvlJc w:val="left"/>
+      <w:pPr>
+        <w:ind w:left="2880" w:firstLine="2520"/>
+      </w:pPr>
+      <w:rPr>
+        <w:rFonts w:ascii="Arial" w:hAnsi="Arial" w:eastAsia="Arial" w:cs="Arial"/>
+      </w:rPr>
+    </w:lvl>
+    <w:lvl w:ilvl="4" w:tentative="1">
+      <w:start w:val="1"/>
+      <w:numFmt w:val="bullet"/>
+      <w:lvlText w:val="o"/>
+      <w:lvlJc w:val="left"/>
+      <w:pPr>
+        <w:ind w:left="3600" w:firstLine="3240"/>
+      </w:pPr>
+      <w:rPr>
+        <w:rFonts w:ascii="Arial" w:hAnsi="Arial" w:eastAsia="Arial" w:cs="Arial"/>
+      </w:rPr>
+    </w:lvl>
+    <w:lvl w:ilvl="5" w:tentative="1">
+      <w:start w:val="1"/>
+      <w:numFmt w:val="bullet"/>
+      <w:lvlText w:val="▪"/>
+      <w:lvlJc w:val="left"/>
+      <w:pPr>
+        <w:ind w:left="4320" w:firstLine="3960"/>
+      </w:pPr>
+      <w:rPr>
+        <w:rFonts w:ascii="Arial" w:hAnsi="Arial" w:eastAsia="Arial" w:cs="Arial"/>
+      </w:rPr>
+    </w:lvl>
+    <w:lvl w:ilvl="6" w:tentative="1">
+      <w:start w:val="1"/>
+      <w:numFmt w:val="bullet"/>
+      <w:lvlText w:val="●"/>
+      <w:lvlJc w:val="left"/>
+      <w:pPr>
+        <w:ind w:left="5040" w:firstLine="4680"/>
+      </w:pPr>
+      <w:rPr>
+        <w:rFonts w:ascii="Arial" w:hAnsi="Arial" w:eastAsia="Arial" w:cs="Arial"/>
+      </w:rPr>
+    </w:lvl>
+    <w:lvl w:ilvl="7" w:tentative="1">
+      <w:start w:val="1"/>
+      <w:numFmt w:val="bullet"/>
+      <w:lvlText w:val="o"/>
+      <w:lvlJc w:val="left"/>
+      <w:pPr>
+        <w:ind w:left="5760" w:firstLine="5400"/>
+      </w:pPr>
+      <w:rPr>
+        <w:rFonts w:ascii="Arial" w:hAnsi="Arial" w:eastAsia="Arial" w:cs="Arial"/>
+      </w:rPr>
+    </w:lvl>
+    <w:lvl w:ilvl="8" w:tentative="1">
+      <w:start w:val="1"/>
+      <w:numFmt w:val="bullet"/>
+      <w:lvlText w:val="▪"/>
+      <w:lvlJc w:val="left"/>
+      <w:pPr>
+        <w:ind w:left="6480" w:firstLine="6120"/>
+      </w:pPr>
+      <w:rPr>
+        <w:rFonts w:ascii="Arial" w:hAnsi="Arial" w:eastAsia="Arial" w:cs="Arial"/>
+      </w:rPr>
+    </w:lvl>
+  </w:abstractNum>
   <w:abstractNum w:abstractNumId="348486487">
     <w:nsid w:val="14C57B57"/>
     <w:multiLevelType w:val="multilevel"/>
@@ -16091,119 +16240,6 @@
       </w:pPr>
       <w:rPr>
         <w:rFonts w:hint="default" w:ascii="Wingdings" w:hAnsi="Wingdings"/>
-      </w:rPr>
-    </w:lvl>
-  </w:abstractNum>
-  <w:abstractNum w:abstractNumId="854882007">
-    <w:nsid w:val="32F476D7"/>
-    <w:multiLevelType w:val="multilevel"/>
-    <w:tmpl w:val="32F476D7"/>
-    <w:lvl w:ilvl="0" w:tentative="1">
-      <w:start w:val="1"/>
-      <w:numFmt w:val="bullet"/>
-      <w:lvlText w:val="●"/>
-      <w:lvlJc w:val="left"/>
-      <w:pPr>
-        <w:ind w:left="720" w:firstLine="360"/>
-      </w:pPr>
-      <w:rPr>
-        <w:rFonts w:ascii="Arial" w:hAnsi="Arial" w:eastAsia="Arial" w:cs="Arial"/>
-      </w:rPr>
-    </w:lvl>
-    <w:lvl w:ilvl="1" w:tentative="1">
-      <w:start w:val="1"/>
-      <w:numFmt w:val="bullet"/>
-      <w:lvlText w:val="o"/>
-      <w:lvlJc w:val="left"/>
-      <w:pPr>
-        <w:ind w:left="1440" w:firstLine="1080"/>
-      </w:pPr>
-      <w:rPr>
-        <w:rFonts w:ascii="Arial" w:hAnsi="Arial" w:eastAsia="Arial" w:cs="Arial"/>
-      </w:rPr>
-    </w:lvl>
-    <w:lvl w:ilvl="2" w:tentative="1">
-      <w:start w:val="1"/>
-      <w:numFmt w:val="bullet"/>
-      <w:lvlText w:val="▪"/>
-      <w:lvlJc w:val="left"/>
-      <w:pPr>
-        <w:ind w:left="2160" w:firstLine="1800"/>
-      </w:pPr>
-      <w:rPr>
-        <w:rFonts w:ascii="Arial" w:hAnsi="Arial" w:eastAsia="Arial" w:cs="Arial"/>
-      </w:rPr>
-    </w:lvl>
-    <w:lvl w:ilvl="3" w:tentative="1">
-      <w:start w:val="1"/>
-      <w:numFmt w:val="bullet"/>
-      <w:lvlText w:val="●"/>
-      <w:lvlJc w:val="left"/>
-      <w:pPr>
-        <w:ind w:left="2880" w:firstLine="2520"/>
-      </w:pPr>
-      <w:rPr>
-        <w:rFonts w:ascii="Arial" w:hAnsi="Arial" w:eastAsia="Arial" w:cs="Arial"/>
-      </w:rPr>
-    </w:lvl>
-    <w:lvl w:ilvl="4" w:tentative="1">
-      <w:start w:val="1"/>
-      <w:numFmt w:val="bullet"/>
-      <w:lvlText w:val="o"/>
-      <w:lvlJc w:val="left"/>
-      <w:pPr>
-        <w:ind w:left="3600" w:firstLine="3240"/>
-      </w:pPr>
-      <w:rPr>
-        <w:rFonts w:ascii="Arial" w:hAnsi="Arial" w:eastAsia="Arial" w:cs="Arial"/>
-      </w:rPr>
-    </w:lvl>
-    <w:lvl w:ilvl="5" w:tentative="1">
-      <w:start w:val="1"/>
-      <w:numFmt w:val="bullet"/>
-      <w:lvlText w:val="▪"/>
-      <w:lvlJc w:val="left"/>
-      <w:pPr>
-        <w:ind w:left="4320" w:firstLine="3960"/>
-      </w:pPr>
-      <w:rPr>
-        <w:rFonts w:ascii="Arial" w:hAnsi="Arial" w:eastAsia="Arial" w:cs="Arial"/>
-      </w:rPr>
-    </w:lvl>
-    <w:lvl w:ilvl="6" w:tentative="1">
-      <w:start w:val="1"/>
-      <w:numFmt w:val="bullet"/>
-      <w:lvlText w:val="●"/>
-      <w:lvlJc w:val="left"/>
-      <w:pPr>
-        <w:ind w:left="5040" w:firstLine="4680"/>
-      </w:pPr>
-      <w:rPr>
-        <w:rFonts w:ascii="Arial" w:hAnsi="Arial" w:eastAsia="Arial" w:cs="Arial"/>
-      </w:rPr>
-    </w:lvl>
-    <w:lvl w:ilvl="7" w:tentative="1">
-      <w:start w:val="1"/>
-      <w:numFmt w:val="bullet"/>
-      <w:lvlText w:val="o"/>
-      <w:lvlJc w:val="left"/>
-      <w:pPr>
-        <w:ind w:left="5760" w:firstLine="5400"/>
-      </w:pPr>
-      <w:rPr>
-        <w:rFonts w:ascii="Arial" w:hAnsi="Arial" w:eastAsia="Arial" w:cs="Arial"/>
-      </w:rPr>
-    </w:lvl>
-    <w:lvl w:ilvl="8" w:tentative="1">
-      <w:start w:val="1"/>
-      <w:numFmt w:val="bullet"/>
-      <w:lvlText w:val="▪"/>
-      <w:lvlJc w:val="left"/>
-      <w:pPr>
-        <w:ind w:left="6480" w:firstLine="6120"/>
-      </w:pPr>
-      <w:rPr>
-        <w:rFonts w:ascii="Arial" w:hAnsi="Arial" w:eastAsia="Arial" w:cs="Arial"/>
       </w:rPr>
     </w:lvl>
   </w:abstractNum>

</xml_diff>